<commit_message>
fixed percentages in tables
</commit_message>
<xml_diff>
--- a/txt2paul 238 paper manuscript draft.docx
+++ b/txt2paul 238 paper manuscript draft.docx
@@ -6614,7 +6614,7 @@
               <w:jc w:val="center"/>
             </w:pPr>
             <w:r>
-              <w:t>94.34</w:t>
+              <w:t>22.32</w:t>
             </w:r>
           </w:p>
         </w:tc>
@@ -6742,7 +6742,7 @@
               <w:jc w:val="center"/>
             </w:pPr>
             <w:r>
-              <w:t>5.66</w:t>
+              <w:t>25.00</w:t>
             </w:r>
           </w:p>
         </w:tc>
@@ -6909,7 +6909,7 @@
               <w:jc w:val="center"/>
             </w:pPr>
             <w:r>
-              <w:t>15.09</w:t>
+              <w:t>40.00</w:t>
             </w:r>
           </w:p>
         </w:tc>
@@ -7005,7 +7005,7 @@
               <w:jc w:val="center"/>
             </w:pPr>
             <w:r>
-              <w:t>84.91</w:t>
+              <w:t>20.74</w:t>
             </w:r>
           </w:p>
         </w:tc>
@@ -7163,7 +7163,7 @@
               <w:jc w:val="center"/>
             </w:pPr>
             <w:r>
-              <w:t>60.38</w:t>
+              <w:t>21.05</w:t>
             </w:r>
           </w:p>
         </w:tc>
@@ -7262,7 +7262,7 @@
               <w:jc w:val="center"/>
             </w:pPr>
             <w:r>
-              <w:t>39.62</w:t>
+              <w:t>24.42</w:t>
             </w:r>
           </w:p>
         </w:tc>
@@ -7419,7 +7419,7 @@
               <w:jc w:val="center"/>
             </w:pPr>
             <w:r>
-              <w:t>33.96</w:t>
+              <w:t>17.82</w:t>
             </w:r>
           </w:p>
         </w:tc>
@@ -7551,7 +7551,7 @@
               <w:jc w:val="center"/>
             </w:pPr>
             <w:r>
-              <w:t>66.04</w:t>
+              <w:t>26.52</w:t>
             </w:r>
           </w:p>
         </w:tc>
@@ -7745,7 +7745,7 @@
               <w:jc w:val="center"/>
             </w:pPr>
             <w:r>
-              <w:t>9.43</w:t>
+              <w:t>20.83</w:t>
             </w:r>
           </w:p>
         </w:tc>
@@ -7862,7 +7862,7 @@
               <w:jc w:val="center"/>
             </w:pPr>
             <w:r>
-              <w:t>90.57</w:t>
+              <w:t>22.43</w:t>
             </w:r>
           </w:p>
         </w:tc>
@@ -8127,7 +8127,7 @@
               <w:jc w:val="center"/>
             </w:pPr>
             <w:r>
-              <w:t>86.79</w:t>
+              <w:t>22.33</w:t>
             </w:r>
           </w:p>
         </w:tc>
@@ -8240,7 +8240,7 @@
               <w:jc w:val="center"/>
             </w:pPr>
             <w:r>
-              <w:t>13.21</w:t>
+              <w:t>21.88</w:t>
             </w:r>
           </w:p>
         </w:tc>
@@ -8389,7 +8389,7 @@
               <w:jc w:val="center"/>
             </w:pPr>
             <w:r>
-              <w:t>58.49</w:t>
+              <w:t>19.62</w:t>
             </w:r>
           </w:p>
         </w:tc>
@@ -8485,7 +8485,7 @@
               <w:jc w:val="center"/>
             </w:pPr>
             <w:r>
-              <w:t>41.51</w:t>
+              <w:t>27.50</w:t>
             </w:r>
           </w:p>
         </w:tc>
@@ -8643,7 +8643,7 @@
               <w:jc w:val="center"/>
             </w:pPr>
             <w:r>
-              <w:t>69.81</w:t>
+              <w:t>19.68</w:t>
             </w:r>
           </w:p>
         </w:tc>
@@ -8750,7 +8750,7 @@
               <w:jc w:val="center"/>
             </w:pPr>
             <w:r>
-              <w:t>30.19</w:t>
+              <w:t>32.65</w:t>
             </w:r>
           </w:p>
         </w:tc>
@@ -9183,7 +9183,7 @@
               <w:jc w:val="center"/>
             </w:pPr>
             <w:r>
-              <w:t>94.17</w:t>
+              <w:t>86.61</w:t>
             </w:r>
           </w:p>
         </w:tc>
@@ -9299,7 +9299,7 @@
               <w:jc w:val="center"/>
             </w:pPr>
             <w:r>
-              <w:t>5.83</w:t>
+              <w:t>100</w:t>
             </w:r>
           </w:p>
         </w:tc>
@@ -9458,10 +9458,7 @@
               <w:jc w:val="center"/>
             </w:pPr>
             <w:r>
-              <w:t>8.</w:t>
-            </w:r>
-            <w:r>
-              <w:t>29</w:t>
+              <w:t>85</w:t>
             </w:r>
           </w:p>
         </w:tc>
@@ -9557,7 +9554,7 @@
               <w:jc w:val="center"/>
             </w:pPr>
             <w:r>
-              <w:t>91.71</w:t>
+              <w:t>86.54</w:t>
             </w:r>
           </w:p>
         </w:tc>
@@ -9724,7 +9721,7 @@
               <w:jc w:val="center"/>
             </w:pPr>
             <w:r>
-              <w:t>63.11</w:t>
+              <w:t>85.53</w:t>
             </w:r>
           </w:p>
         </w:tc>
@@ -9820,7 +9817,7 @@
               <w:jc w:val="center"/>
             </w:pPr>
             <w:r>
-              <w:t>36.89</w:t>
+              <w:t>88.37</w:t>
             </w:r>
           </w:p>
         </w:tc>
@@ -9977,7 +9974,7 @@
               <w:jc w:val="center"/>
             </w:pPr>
             <w:r>
-              <w:t>41.38</w:t>
+              <w:t>83.17</w:t>
             </w:r>
           </w:p>
         </w:tc>
@@ -10103,7 +10100,7 @@
               <w:jc w:val="center"/>
             </w:pPr>
             <w:r>
-              <w:t>58.62</w:t>
+              <w:t>90.15</w:t>
             </w:r>
           </w:p>
         </w:tc>
@@ -10305,10 +10302,7 @@
               <w:jc w:val="center"/>
             </w:pPr>
             <w:r>
-              <w:t>9.</w:t>
-            </w:r>
-            <w:r>
-              <w:t>22</w:t>
+              <w:t>79.17</w:t>
             </w:r>
           </w:p>
         </w:tc>
@@ -10420,7 +10414,7 @@
               <w:jc w:val="center"/>
             </w:pPr>
             <w:r>
-              <w:t>90.78</w:t>
+              <w:t>87.38</w:t>
             </w:r>
           </w:p>
         </w:tc>
@@ -10807,10 +10801,7 @@
               <w:jc w:val="center"/>
             </w:pPr>
             <w:r>
-              <w:t>1</w:t>
-            </w:r>
-            <w:r>
-              <w:t>2.62</w:t>
+              <w:t>81.25</w:t>
             </w:r>
           </w:p>
         </w:tc>
@@ -10961,7 +10952,7 @@
               <w:jc w:val="center"/>
             </w:pPr>
             <w:r>
-              <w:t>65.53</w:t>
+              <w:t>85.44</w:t>
             </w:r>
           </w:p>
         </w:tc>
@@ -11056,7 +11047,7 @@
               <w:jc w:val="center"/>
             </w:pPr>
             <w:r>
-              <w:t>34.47</w:t>
+              <w:t>88.75</w:t>
             </w:r>
           </w:p>
         </w:tc>
@@ -11210,7 +11201,7 @@
               <w:jc w:val="center"/>
             </w:pPr>
             <w:r>
-              <w:t>79.61</w:t>
+              <w:t>87.23</w:t>
             </w:r>
           </w:p>
         </w:tc>
@@ -11305,7 +11296,7 @@
               <w:jc w:val="center"/>
             </w:pPr>
             <w:r>
-              <w:t>20.39</w:t>
+              <w:t>85.71</w:t>
             </w:r>
           </w:p>
         </w:tc>
@@ -11722,10 +11713,7 @@
               <w:jc w:val="center"/>
             </w:pPr>
             <w:r>
-              <w:t>93.8</w:t>
-            </w:r>
-            <w:r>
-              <w:t>4</w:t>
+              <w:t>61.16</w:t>
             </w:r>
           </w:p>
         </w:tc>
@@ -11840,10 +11828,7 @@
               <w:jc w:val="center"/>
             </w:pPr>
             <w:r>
-              <w:t>6.1</w:t>
-            </w:r>
-            <w:r>
-              <w:t>6</w:t>
+              <w:t>75.00</w:t>
             </w:r>
           </w:p>
         </w:tc>
@@ -11994,7 +11979,7 @@
               <w:jc w:val="center"/>
             </w:pPr>
             <w:r>
-              <w:t>10.34</w:t>
+              <w:t>75.00</w:t>
             </w:r>
           </w:p>
         </w:tc>
@@ -12089,7 +12074,7 @@
               <w:jc w:val="center"/>
             </w:pPr>
             <w:r>
-              <w:t>89.66</w:t>
+              <w:t>59.91</w:t>
             </w:r>
           </w:p>
         </w:tc>
@@ -12243,10 +12228,7 @@
               <w:jc w:val="center"/>
             </w:pPr>
             <w:r>
-              <w:t>66.</w:t>
-            </w:r>
-            <w:r>
-              <w:t>44</w:t>
+              <w:t>63.82</w:t>
             </w:r>
           </w:p>
         </w:tc>
@@ -12341,7 +12323,7 @@
               <w:jc w:val="center"/>
             </w:pPr>
             <w:r>
-              <w:t>33.56</w:t>
+              <w:t>56.98</w:t>
             </w:r>
           </w:p>
         </w:tc>
@@ -12424,6 +12406,8 @@
             </w:pPr>
           </w:p>
         </w:tc>
+        <w:bookmarkStart w:id="28" w:name="_GoBack"/>
+        <w:bookmarkEnd w:id="28"/>
       </w:tr>
       <w:tr>
         <w:trPr>
@@ -12497,7 +12481,7 @@
               <w:jc w:val="center"/>
             </w:pPr>
             <w:r>
-              <w:t>34.72</w:t>
+              <w:t>49.50</w:t>
             </w:r>
           </w:p>
         </w:tc>
@@ -12622,7 +12606,7 @@
               <w:jc w:val="center"/>
             </w:pPr>
             <w:r>
-              <w:t>65.28</w:t>
+              <w:t>71.21</w:t>
             </w:r>
           </w:p>
         </w:tc>
@@ -12820,7 +12804,7 @@
               <w:jc w:val="center"/>
             </w:pPr>
             <w:r>
-              <w:t>10.96</w:t>
+              <w:t>66.67</w:t>
             </w:r>
           </w:p>
         </w:tc>
@@ -12931,7 +12915,7 @@
               <w:jc w:val="center"/>
             </w:pPr>
             <w:r>
-              <w:t>89.04</w:t>
+              <w:t>60.75</w:t>
             </w:r>
           </w:p>
         </w:tc>
@@ -13195,7 +13179,7 @@
               <w:jc w:val="center"/>
             </w:pPr>
             <w:r>
-              <w:t>90.41</w:t>
+              <w:t>64.08</w:t>
             </w:r>
           </w:p>
         </w:tc>
@@ -13306,7 +13290,7 @@
               <w:jc w:val="center"/>
             </w:pPr>
             <w:r>
-              <w:t>9.59</w:t>
+              <w:t>43.75</w:t>
             </w:r>
           </w:p>
         </w:tc>
@@ -13457,7 +13441,7 @@
               <w:jc w:val="center"/>
             </w:pPr>
             <w:r>
-              <w:t>60.96</w:t>
+              <w:t>56.33</w:t>
             </w:r>
           </w:p>
         </w:tc>
@@ -13552,7 +13536,7 @@
               <w:jc w:val="center"/>
             </w:pPr>
             <w:r>
-              <w:t>39.04</w:t>
+              <w:t>71.25</w:t>
             </w:r>
           </w:p>
         </w:tc>
@@ -13703,7 +13687,7 @@
               <w:jc w:val="center"/>
             </w:pPr>
             <w:r>
-              <w:t>77.40</w:t>
+              <w:t>60.11</w:t>
             </w:r>
           </w:p>
         </w:tc>
@@ -13798,7 +13782,7 @@
               <w:jc w:val="center"/>
             </w:pPr>
             <w:r>
-              <w:t>22.60</w:t>
+              <w:t>67.35</w:t>
             </w:r>
           </w:p>
         </w:tc>
@@ -13909,8 +13893,6 @@
           <w:b/>
         </w:rPr>
       </w:pPr>
-      <w:bookmarkStart w:id="28" w:name="_GoBack"/>
-      <w:bookmarkEnd w:id="28"/>
     </w:p>
     <w:sectPr>
       <w:pgSz w:w="11894" w:h="16819"/>
@@ -15670,7 +15652,7 @@
 </file>
 
 <file path=customXml/itemProps1.xml><?xml version="1.0" encoding="utf-8"?>
-<ds:datastoreItem xmlns:ds="http://schemas.openxmlformats.org/officeDocument/2006/customXml" ds:itemID="{3F944FAB-30FB-1049-AB7B-8A6200934767}">
+<ds:datastoreItem xmlns:ds="http://schemas.openxmlformats.org/officeDocument/2006/customXml" ds:itemID="{0F9B859D-67AE-7743-AF52-982E1C841B5F}">
   <ds:schemaRefs>
     <ds:schemaRef ds:uri="http://schemas.openxmlformats.org/officeDocument/2006/bibliography"/>
   </ds:schemaRefs>

</xml_diff>